<commit_message>
add role project manager
</commit_message>
<xml_diff>
--- a/разпределение.docx
+++ b/разпределение.docx
@@ -1,10 +1,10 @@
 
 <file path=word/document.xml><?xml version="1.0" encoding="utf-8"?>
-<w:document xmlns:wpc="http://schemas.microsoft.com/office/word/2010/wordprocessingCanvas" xmlns:cx="http://schemas.microsoft.com/office/drawing/2014/chartex" xmlns:cx1="http://schemas.microsoft.com/office/drawing/2015/9/8/chartex" xmlns:cx2="http://schemas.microsoft.com/office/drawing/2015/10/21/chartex" xmlns:cx3="http://schemas.microsoft.com/office/drawing/2016/5/9/chartex" xmlns:cx4="http://schemas.microsoft.com/office/drawing/2016/5/10/chartex" xmlns:cx5="http://schemas.microsoft.com/office/drawing/2016/5/11/chartex" xmlns:cx6="http://schemas.microsoft.com/office/drawing/2016/5/12/chartex" xmlns:cx7="http://schemas.microsoft.com/office/drawing/2016/5/13/chartex" xmlns:cx8="http://schemas.microsoft.com/office/drawing/2016/5/14/chartex" xmlns:mc="http://schemas.openxmlformats.org/markup-compatibility/2006" xmlns:aink="http://schemas.microsoft.com/office/drawing/2016/ink" xmlns:am3d="http://schemas.microsoft.com/office/drawing/2017/model3d" xmlns:o="urn:schemas-microsoft-com:office:office" xmlns:oel="http://schemas.microsoft.com/office/2019/extlst" xmlns:r="http://schemas.openxmlformats.org/officeDocument/2006/relationships" xmlns:m="http://schemas.openxmlformats.org/officeDocument/2006/math" xmlns:v="urn:schemas-microsoft-com:vml" xmlns:wp14="http://schemas.microsoft.com/office/word/2010/wordprocessingDrawing" xmlns:wp="http://schemas.openxmlformats.org/drawingml/2006/wordprocessingDrawing" xmlns:w10="urn:schemas-microsoft-com:office:word" xmlns:w="http://schemas.openxmlformats.org/wordprocessingml/2006/main" xmlns:w14="http://schemas.microsoft.com/office/word/2010/wordml" xmlns:w15="http://schemas.microsoft.com/office/word/2012/wordml" xmlns:w16cex="http://schemas.microsoft.com/office/word/2018/wordml/cex" xmlns:w16cid="http://schemas.microsoft.com/office/word/2016/wordml/cid" xmlns:w16="http://schemas.microsoft.com/office/word/2018/wordml" xmlns:w16sdtdh="http://schemas.microsoft.com/office/word/2020/wordml/sdtdatahash" xmlns:w16se="http://schemas.microsoft.com/office/word/2015/wordml/symex" xmlns:wpg="http://schemas.microsoft.com/office/word/2010/wordprocessingGroup" xmlns:wpi="http://schemas.microsoft.com/office/word/2010/wordprocessingInk" xmlns:wne="http://schemas.microsoft.com/office/word/2006/wordml" xmlns:wps="http://schemas.microsoft.com/office/word/2010/wordprocessingShape" mc:Ignorable="w14 w15 w16se w16cid w16 w16cex w16sdtdh wp14">
+<w:document xmlns:wpc="http://schemas.microsoft.com/office/word/2010/wordprocessingCanvas" xmlns:cx="http://schemas.microsoft.com/office/drawing/2014/chartex" xmlns:mc="http://schemas.openxmlformats.org/markup-compatibility/2006" xmlns:o="urn:schemas-microsoft-com:office:office" xmlns:r="http://schemas.openxmlformats.org/officeDocument/2006/relationships" xmlns:m="http://schemas.openxmlformats.org/officeDocument/2006/math" xmlns:v="urn:schemas-microsoft-com:vml" xmlns:wp14="http://schemas.microsoft.com/office/word/2010/wordprocessingDrawing" xmlns:wp="http://schemas.openxmlformats.org/drawingml/2006/wordprocessingDrawing" xmlns:w10="urn:schemas-microsoft-com:office:word" xmlns:w="http://schemas.openxmlformats.org/wordprocessingml/2006/main" xmlns:w14="http://schemas.microsoft.com/office/word/2010/wordml" xmlns:w15="http://schemas.microsoft.com/office/word/2012/wordml" xmlns:w16se="http://schemas.microsoft.com/office/word/2015/wordml/symex" xmlns:wpg="http://schemas.microsoft.com/office/word/2010/wordprocessingGroup" xmlns:wpi="http://schemas.microsoft.com/office/word/2010/wordprocessingInk" xmlns:wne="http://schemas.microsoft.com/office/word/2006/wordml" xmlns:wps="http://schemas.microsoft.com/office/word/2010/wordprocessingShape" mc:Ignorable="w14 w15 w16se wp14">
   <w:body>
     <w:p>
       <w:pPr>
-        <w:pStyle w:val="Title"/>
+        <w:pStyle w:val="a3"/>
         <w:jc w:val="center"/>
       </w:pPr>
       <w:proofErr w:type="spellStart"/>
@@ -83,21 +83,7 @@
         <w:rPr>
           <w:rFonts w:ascii="Calibri" w:eastAsia="Calibri" w:hAnsi="Calibri" w:cs="Calibri"/>
         </w:rPr>
-        <w:t xml:space="preserve"> </w:t>
-      </w:r>
-      <w:proofErr w:type="spellStart"/>
-      <w:r>
-        <w:rPr>
-          <w:rFonts w:ascii="Calibri" w:eastAsia="Calibri" w:hAnsi="Calibri" w:cs="Calibri"/>
-        </w:rPr>
-        <w:t>на</w:t>
-      </w:r>
-      <w:proofErr w:type="spellEnd"/>
-      <w:r>
-        <w:rPr>
-          <w:rFonts w:ascii="Calibri" w:eastAsia="Calibri" w:hAnsi="Calibri" w:cs="Calibri"/>
-        </w:rPr>
-        <w:t xml:space="preserve"> </w:t>
+        <w:t xml:space="preserve"> на </w:t>
       </w:r>
       <w:proofErr w:type="spellStart"/>
       <w:r>
@@ -125,21 +111,7 @@
         <w:rPr>
           <w:rFonts w:ascii="Calibri" w:eastAsia="Calibri" w:hAnsi="Calibri" w:cs="Calibri"/>
         </w:rPr>
-        <w:t xml:space="preserve"> </w:t>
-      </w:r>
-      <w:proofErr w:type="spellStart"/>
-      <w:r>
-        <w:rPr>
-          <w:rFonts w:ascii="Calibri" w:eastAsia="Calibri" w:hAnsi="Calibri" w:cs="Calibri"/>
-        </w:rPr>
-        <w:t>на</w:t>
-      </w:r>
-      <w:proofErr w:type="spellEnd"/>
-      <w:r>
-        <w:rPr>
-          <w:rFonts w:ascii="Calibri" w:eastAsia="Calibri" w:hAnsi="Calibri" w:cs="Calibri"/>
-        </w:rPr>
-        <w:t xml:space="preserve"> </w:t>
+        <w:t xml:space="preserve"> на </w:t>
       </w:r>
       <w:proofErr w:type="spellStart"/>
       <w:r>
@@ -217,6 +189,20 @@
         <w:rPr>
           <w:rFonts w:ascii="Calibri" w:eastAsia="Calibri" w:hAnsi="Calibri" w:cs="Calibri"/>
         </w:rPr>
+        <w:t xml:space="preserve"> на </w:t>
+      </w:r>
+      <w:proofErr w:type="spellStart"/>
+      <w:r>
+        <w:rPr>
+          <w:rFonts w:ascii="Calibri" w:eastAsia="Calibri" w:hAnsi="Calibri" w:cs="Calibri"/>
+        </w:rPr>
+        <w:t>вашия</w:t>
+      </w:r>
+      <w:proofErr w:type="spellEnd"/>
+      <w:r>
+        <w:rPr>
+          <w:rFonts w:ascii="Calibri" w:eastAsia="Calibri" w:hAnsi="Calibri" w:cs="Calibri"/>
+        </w:rPr>
         <w:t xml:space="preserve"> </w:t>
       </w:r>
       <w:proofErr w:type="spellStart"/>
@@ -224,7 +210,21 @@
         <w:rPr>
           <w:rFonts w:ascii="Calibri" w:eastAsia="Calibri" w:hAnsi="Calibri" w:cs="Calibri"/>
         </w:rPr>
-        <w:t>на</w:t>
+        <w:t>екип</w:t>
+      </w:r>
+      <w:proofErr w:type="spellEnd"/>
+      <w:r>
+        <w:rPr>
+          <w:rFonts w:ascii="Calibri" w:eastAsia="Calibri" w:hAnsi="Calibri" w:cs="Calibri"/>
+        </w:rPr>
+        <w:t xml:space="preserve"> и </w:t>
+      </w:r>
+      <w:proofErr w:type="spellStart"/>
+      <w:r>
+        <w:rPr>
+          <w:rFonts w:ascii="Calibri" w:eastAsia="Calibri" w:hAnsi="Calibri" w:cs="Calibri"/>
+        </w:rPr>
+        <w:t>добавете</w:t>
       </w:r>
       <w:proofErr w:type="spellEnd"/>
       <w:r>
@@ -238,48 +238,6 @@
         <w:rPr>
           <w:rFonts w:ascii="Calibri" w:eastAsia="Calibri" w:hAnsi="Calibri" w:cs="Calibri"/>
         </w:rPr>
-        <w:t>вашия</w:t>
-      </w:r>
-      <w:proofErr w:type="spellEnd"/>
-      <w:r>
-        <w:rPr>
-          <w:rFonts w:ascii="Calibri" w:eastAsia="Calibri" w:hAnsi="Calibri" w:cs="Calibri"/>
-        </w:rPr>
-        <w:t xml:space="preserve"> </w:t>
-      </w:r>
-      <w:proofErr w:type="spellStart"/>
-      <w:r>
-        <w:rPr>
-          <w:rFonts w:ascii="Calibri" w:eastAsia="Calibri" w:hAnsi="Calibri" w:cs="Calibri"/>
-        </w:rPr>
-        <w:t>екип</w:t>
-      </w:r>
-      <w:proofErr w:type="spellEnd"/>
-      <w:r>
-        <w:rPr>
-          <w:rFonts w:ascii="Calibri" w:eastAsia="Calibri" w:hAnsi="Calibri" w:cs="Calibri"/>
-        </w:rPr>
-        <w:t xml:space="preserve"> и </w:t>
-      </w:r>
-      <w:proofErr w:type="spellStart"/>
-      <w:r>
-        <w:rPr>
-          <w:rFonts w:ascii="Calibri" w:eastAsia="Calibri" w:hAnsi="Calibri" w:cs="Calibri"/>
-        </w:rPr>
-        <w:t>добавете</w:t>
-      </w:r>
-      <w:proofErr w:type="spellEnd"/>
-      <w:r>
-        <w:rPr>
-          <w:rFonts w:ascii="Calibri" w:eastAsia="Calibri" w:hAnsi="Calibri" w:cs="Calibri"/>
-        </w:rPr>
-        <w:t xml:space="preserve"> </w:t>
-      </w:r>
-      <w:proofErr w:type="spellStart"/>
-      <w:r>
-        <w:rPr>
-          <w:rFonts w:ascii="Calibri" w:eastAsia="Calibri" w:hAnsi="Calibri" w:cs="Calibri"/>
-        </w:rPr>
         <w:t>документа</w:t>
       </w:r>
       <w:proofErr w:type="spellEnd"/>
@@ -301,21 +259,7 @@
         <w:rPr>
           <w:rFonts w:ascii="Calibri" w:eastAsia="Calibri" w:hAnsi="Calibri" w:cs="Calibri"/>
         </w:rPr>
-        <w:t xml:space="preserve"> </w:t>
-      </w:r>
-      <w:proofErr w:type="spellStart"/>
-      <w:r>
-        <w:rPr>
-          <w:rFonts w:ascii="Calibri" w:eastAsia="Calibri" w:hAnsi="Calibri" w:cs="Calibri"/>
-        </w:rPr>
-        <w:t>на</w:t>
-      </w:r>
-      <w:proofErr w:type="spellEnd"/>
-      <w:r>
-        <w:rPr>
-          <w:rFonts w:ascii="Calibri" w:eastAsia="Calibri" w:hAnsi="Calibri" w:cs="Calibri"/>
-        </w:rPr>
-        <w:t xml:space="preserve"> </w:t>
+        <w:t xml:space="preserve"> на </w:t>
       </w:r>
       <w:proofErr w:type="spellStart"/>
       <w:r>
@@ -356,7 +300,7 @@
     </w:p>
     <w:tbl>
       <w:tblPr>
-        <w:tblStyle w:val="a"/>
+        <w:tblStyle w:val="a5"/>
         <w:tblW w:w="9360" w:type="dxa"/>
         <w:tblBorders>
           <w:top w:val="single" w:sz="8" w:space="0" w:color="000000"/>
@@ -404,21 +348,7 @@
               <w:rPr>
                 <w:rFonts w:ascii="Calibri" w:eastAsia="Calibri" w:hAnsi="Calibri" w:cs="Calibri"/>
               </w:rPr>
-              <w:t xml:space="preserve"> </w:t>
-            </w:r>
-            <w:proofErr w:type="spellStart"/>
-            <w:r>
-              <w:rPr>
-                <w:rFonts w:ascii="Calibri" w:eastAsia="Calibri" w:hAnsi="Calibri" w:cs="Calibri"/>
-              </w:rPr>
-              <w:t>на</w:t>
-            </w:r>
-            <w:proofErr w:type="spellEnd"/>
-            <w:r>
-              <w:rPr>
-                <w:rFonts w:ascii="Calibri" w:eastAsia="Calibri" w:hAnsi="Calibri" w:cs="Calibri"/>
-              </w:rPr>
-              <w:t xml:space="preserve"> </w:t>
+              <w:t xml:space="preserve"> на </w:t>
             </w:r>
             <w:proofErr w:type="spellStart"/>
             <w:r>
@@ -552,7 +482,7 @@
     </w:p>
     <w:tbl>
       <w:tblPr>
-        <w:tblStyle w:val="a0"/>
+        <w:tblStyle w:val="a6"/>
         <w:tblW w:w="9360" w:type="dxa"/>
         <w:tblBorders>
           <w:top w:val="single" w:sz="8" w:space="0" w:color="000000"/>
@@ -846,8 +776,18 @@
               <w:spacing w:line="240" w:lineRule="auto"/>
               <w:rPr>
                 <w:rFonts w:ascii="Calibri" w:eastAsia="Calibri" w:hAnsi="Calibri" w:cs="Calibri"/>
+                <w:lang w:val="bg-BG"/>
               </w:rPr>
             </w:pPr>
+            <w:r>
+              <w:rPr>
+                <w:rFonts w:ascii="Calibri" w:eastAsia="Calibri" w:hAnsi="Calibri" w:cs="Calibri"/>
+                <w:lang w:val="bg-BG"/>
+              </w:rPr>
+              <w:t>Любослав Веселинов Мотков</w:t>
+            </w:r>
+            <w:bookmarkStart w:id="0" w:name="_GoBack"/>
+            <w:bookmarkEnd w:id="0"/>
           </w:p>
         </w:tc>
       </w:tr>
@@ -929,7 +869,7 @@
 </file>
 
 <file path=word/styles.xml><?xml version="1.0" encoding="utf-8"?>
-<w:styles xmlns:mc="http://schemas.openxmlformats.org/markup-compatibility/2006" xmlns:r="http://schemas.openxmlformats.org/officeDocument/2006/relationships" xmlns:w="http://schemas.openxmlformats.org/wordprocessingml/2006/main" xmlns:w14="http://schemas.microsoft.com/office/word/2010/wordml" xmlns:w15="http://schemas.microsoft.com/office/word/2012/wordml" xmlns:w16cex="http://schemas.microsoft.com/office/word/2018/wordml/cex" xmlns:w16cid="http://schemas.microsoft.com/office/word/2016/wordml/cid" xmlns:w16="http://schemas.microsoft.com/office/word/2018/wordml" xmlns:w16sdtdh="http://schemas.microsoft.com/office/word/2020/wordml/sdtdatahash" xmlns:w16se="http://schemas.microsoft.com/office/word/2015/wordml/symex" mc:Ignorable="w14 w15 w16se w16cid w16 w16cex w16sdtdh">
+<w:styles xmlns:mc="http://schemas.openxmlformats.org/markup-compatibility/2006" xmlns:r="http://schemas.openxmlformats.org/officeDocument/2006/relationships" xmlns:w="http://schemas.openxmlformats.org/wordprocessingml/2006/main" xmlns:w14="http://schemas.microsoft.com/office/word/2010/wordml" xmlns:w15="http://schemas.microsoft.com/office/word/2012/wordml" xmlns:w16se="http://schemas.microsoft.com/office/word/2015/wordml/symex" mc:Ignorable="w14 w15 w16se">
   <w:docDefaults>
     <w:rPrDefault>
       <w:rPr>
@@ -945,7 +885,7 @@
       </w:pPr>
     </w:pPrDefault>
   </w:docDefaults>
-  <w:latentStyles w:defLockedState="0" w:defUIPriority="99" w:defSemiHidden="0" w:defUnhideWhenUsed="0" w:defQFormat="0" w:count="376">
+  <w:latentStyles w:defLockedState="0" w:defUIPriority="99" w:defSemiHidden="0" w:defUnhideWhenUsed="0" w:defQFormat="0" w:count="371">
     <w:lsdException w:name="Normal" w:uiPriority="0" w:qFormat="1"/>
     <w:lsdException w:name="heading 1" w:uiPriority="9" w:qFormat="1"/>
     <w:lsdException w:name="heading 2" w:semiHidden="1" w:uiPriority="9" w:unhideWhenUsed="1" w:qFormat="1"/>
@@ -1317,20 +1257,15 @@
     <w:lsdException w:name="List Table 5 Dark Accent 6" w:uiPriority="50"/>
     <w:lsdException w:name="List Table 6 Colorful Accent 6" w:uiPriority="51"/>
     <w:lsdException w:name="List Table 7 Colorful Accent 6" w:uiPriority="52"/>
-    <w:lsdException w:name="Mention" w:semiHidden="1" w:unhideWhenUsed="1"/>
-    <w:lsdException w:name="Smart Hyperlink" w:semiHidden="1" w:unhideWhenUsed="1"/>
-    <w:lsdException w:name="Hashtag" w:semiHidden="1" w:unhideWhenUsed="1"/>
-    <w:lsdException w:name="Unresolved Mention" w:semiHidden="1" w:unhideWhenUsed="1"/>
-    <w:lsdException w:name="Smart Link" w:semiHidden="1" w:unhideWhenUsed="1"/>
   </w:latentStyles>
-  <w:style w:type="paragraph" w:default="1" w:styleId="Normal">
+  <w:style w:type="paragraph" w:default="1" w:styleId="a">
     <w:name w:val="Normal"/>
     <w:qFormat/>
   </w:style>
-  <w:style w:type="paragraph" w:styleId="Heading1">
+  <w:style w:type="paragraph" w:styleId="1">
     <w:name w:val="heading 1"/>
-    <w:basedOn w:val="Normal"/>
-    <w:next w:val="Normal"/>
+    <w:basedOn w:val="a"/>
+    <w:next w:val="a"/>
     <w:uiPriority w:val="9"/>
     <w:qFormat/>
     <w:pPr>
@@ -1344,10 +1279,10 @@
       <w:szCs w:val="40"/>
     </w:rPr>
   </w:style>
-  <w:style w:type="paragraph" w:styleId="Heading2">
+  <w:style w:type="paragraph" w:styleId="2">
     <w:name w:val="heading 2"/>
-    <w:basedOn w:val="Normal"/>
-    <w:next w:val="Normal"/>
+    <w:basedOn w:val="a"/>
+    <w:next w:val="a"/>
     <w:uiPriority w:val="9"/>
     <w:semiHidden/>
     <w:unhideWhenUsed/>
@@ -1363,10 +1298,10 @@
       <w:szCs w:val="32"/>
     </w:rPr>
   </w:style>
-  <w:style w:type="paragraph" w:styleId="Heading3">
+  <w:style w:type="paragraph" w:styleId="3">
     <w:name w:val="heading 3"/>
-    <w:basedOn w:val="Normal"/>
-    <w:next w:val="Normal"/>
+    <w:basedOn w:val="a"/>
+    <w:next w:val="a"/>
     <w:uiPriority w:val="9"/>
     <w:semiHidden/>
     <w:unhideWhenUsed/>
@@ -1383,10 +1318,10 @@
       <w:szCs w:val="28"/>
     </w:rPr>
   </w:style>
-  <w:style w:type="paragraph" w:styleId="Heading4">
+  <w:style w:type="paragraph" w:styleId="4">
     <w:name w:val="heading 4"/>
-    <w:basedOn w:val="Normal"/>
-    <w:next w:val="Normal"/>
+    <w:basedOn w:val="a"/>
+    <w:next w:val="a"/>
     <w:uiPriority w:val="9"/>
     <w:semiHidden/>
     <w:unhideWhenUsed/>
@@ -1403,10 +1338,10 @@
       <w:szCs w:val="24"/>
     </w:rPr>
   </w:style>
-  <w:style w:type="paragraph" w:styleId="Heading5">
+  <w:style w:type="paragraph" w:styleId="5">
     <w:name w:val="heading 5"/>
-    <w:basedOn w:val="Normal"/>
-    <w:next w:val="Normal"/>
+    <w:basedOn w:val="a"/>
+    <w:next w:val="a"/>
     <w:uiPriority w:val="9"/>
     <w:semiHidden/>
     <w:unhideWhenUsed/>
@@ -1421,10 +1356,10 @@
       <w:color w:val="666666"/>
     </w:rPr>
   </w:style>
-  <w:style w:type="paragraph" w:styleId="Heading6">
+  <w:style w:type="paragraph" w:styleId="6">
     <w:name w:val="heading 6"/>
-    <w:basedOn w:val="Normal"/>
-    <w:next w:val="Normal"/>
+    <w:basedOn w:val="a"/>
+    <w:next w:val="a"/>
     <w:uiPriority w:val="9"/>
     <w:semiHidden/>
     <w:unhideWhenUsed/>
@@ -1440,13 +1375,13 @@
       <w:color w:val="666666"/>
     </w:rPr>
   </w:style>
-  <w:style w:type="character" w:default="1" w:styleId="DefaultParagraphFont">
+  <w:style w:type="character" w:default="1" w:styleId="a0">
     <w:name w:val="Default Paragraph Font"/>
     <w:uiPriority w:val="1"/>
     <w:semiHidden/>
     <w:unhideWhenUsed/>
   </w:style>
-  <w:style w:type="table" w:default="1" w:styleId="TableNormal">
+  <w:style w:type="table" w:default="1" w:styleId="a1">
     <w:name w:val="Normal Table"/>
     <w:uiPriority w:val="99"/>
     <w:semiHidden/>
@@ -1461,16 +1396,16 @@
       </w:tblCellMar>
     </w:tblPr>
   </w:style>
-  <w:style w:type="numbering" w:default="1" w:styleId="NoList">
+  <w:style w:type="numbering" w:default="1" w:styleId="a2">
     <w:name w:val="No List"/>
     <w:uiPriority w:val="99"/>
     <w:semiHidden/>
     <w:unhideWhenUsed/>
   </w:style>
-  <w:style w:type="paragraph" w:styleId="Title">
+  <w:style w:type="paragraph" w:styleId="a3">
     <w:name w:val="Title"/>
-    <w:basedOn w:val="Normal"/>
-    <w:next w:val="Normal"/>
+    <w:basedOn w:val="a"/>
+    <w:next w:val="a"/>
     <w:uiPriority w:val="10"/>
     <w:qFormat/>
     <w:pPr>
@@ -1483,10 +1418,10 @@
       <w:szCs w:val="52"/>
     </w:rPr>
   </w:style>
-  <w:style w:type="paragraph" w:styleId="Subtitle">
+  <w:style w:type="paragraph" w:styleId="a4">
     <w:name w:val="Subtitle"/>
-    <w:basedOn w:val="Normal"/>
-    <w:next w:val="Normal"/>
+    <w:basedOn w:val="a"/>
+    <w:next w:val="a"/>
     <w:uiPriority w:val="11"/>
     <w:qFormat/>
     <w:pPr>
@@ -1500,8 +1435,8 @@
       <w:szCs w:val="30"/>
     </w:rPr>
   </w:style>
-  <w:style w:type="table" w:customStyle="1" w:styleId="a">
-    <w:basedOn w:val="TableNormal"/>
+  <w:style w:type="table" w:customStyle="1" w:styleId="a5">
+    <w:basedOn w:val="a1"/>
     <w:tblPr>
       <w:tblStyleRowBandSize w:val="1"/>
       <w:tblStyleColBandSize w:val="1"/>
@@ -1513,8 +1448,8 @@
       </w:tblCellMar>
     </w:tblPr>
   </w:style>
-  <w:style w:type="table" w:customStyle="1" w:styleId="a0">
-    <w:basedOn w:val="TableNormal"/>
+  <w:style w:type="table" w:customStyle="1" w:styleId="a6">
+    <w:basedOn w:val="a1"/>
     <w:tblPr>
       <w:tblStyleRowBandSize w:val="1"/>
       <w:tblStyleColBandSize w:val="1"/>

</xml_diff>

<commit_message>
Edit distribution of the team
</commit_message>
<xml_diff>
--- a/разпределение.docx
+++ b/разпределение.docx
@@ -391,8 +391,16 @@
               <w:spacing w:line="240" w:lineRule="auto"/>
               <w:rPr>
                 <w:rFonts w:ascii="Calibri" w:eastAsia="Calibri" w:hAnsi="Calibri" w:cs="Calibri"/>
+                <w:lang w:val="bg-BG"/>
               </w:rPr>
             </w:pPr>
+            <w:r>
+              <w:rPr>
+                <w:rFonts w:ascii="Calibri" w:eastAsia="Calibri" w:hAnsi="Calibri" w:cs="Calibri"/>
+                <w:lang w:val="bg-BG"/>
+              </w:rPr>
+              <w:t>Иван Илиянов Иванов</w:t>
+            </w:r>
           </w:p>
         </w:tc>
       </w:tr>
@@ -440,8 +448,16 @@
               <w:spacing w:line="240" w:lineRule="auto"/>
               <w:rPr>
                 <w:rFonts w:ascii="Calibri" w:eastAsia="Calibri" w:hAnsi="Calibri" w:cs="Calibri"/>
+                <w:lang w:val="bg-BG"/>
               </w:rPr>
             </w:pPr>
+            <w:r>
+              <w:rPr>
+                <w:rFonts w:ascii="Calibri" w:eastAsia="Calibri" w:hAnsi="Calibri" w:cs="Calibri"/>
+                <w:lang w:val="bg-BG"/>
+              </w:rPr>
+              <w:t>Петър Николаев Колев</w:t>
+            </w:r>
           </w:p>
         </w:tc>
       </w:tr>

</xml_diff>